<commit_message>
Handtekening en TnV toegevoegd
</commit_message>
<xml_diff>
--- a/groepsprocess/facturen/Declaratieformulier.docx
+++ b/groepsprocess/facturen/Declaratieformulier.docx
@@ -86,7 +86,7 @@
                 <w:lang w:val="nl-NL"/>
               </w:rPr>
             </w:pPr>
-            <w:permStart w:id="208304499" w:edGrp="everyone"/>
+            <w:permStart w:id="1649704807" w:edGrp="everyone"/>
             <w:r>
               <w:rPr>
                 <w:lang w:val="nl-NL"/>
@@ -99,7 +99,7 @@
               </w:rPr>
               <w:t xml:space="preserve"> </w:t>
             </w:r>
-            <w:permEnd w:id="208304499"/>
+            <w:permEnd w:id="1649704807"/>
           </w:p>
           <w:p>
             <w:pPr>
@@ -143,7 +143,7 @@
                 <w:lang w:val="nl-NL"/>
               </w:rPr>
             </w:pPr>
-            <w:permStart w:id="840333527" w:edGrp="everyone"/>
+            <w:permStart w:id="1949632941" w:edGrp="everyone"/>
             <w:r>
               <w:rPr>
                 <w:lang w:val="nl-NL"/>
@@ -156,7 +156,7 @@
               </w:rPr>
               <w:t xml:space="preserve"> </w:t>
             </w:r>
-            <w:permEnd w:id="840333527"/>
+            <w:permEnd w:id="1949632941"/>
           </w:p>
           <w:p>
             <w:pPr>
@@ -191,14 +191,14 @@
               </w:rPr>
               <w:t xml:space="preserve"> </w:t>
             </w:r>
-            <w:permStart w:id="1355751534" w:edGrp="everyone"/>
+            <w:permStart w:id="1891260257" w:edGrp="everyone"/>
             <w:r>
               <w:rPr>
                 <w:lang w:val="nl-NL"/>
               </w:rPr>
               <w:t xml:space="preserve">  </w:t>
             </w:r>
-            <w:permEnd w:id="1355751534"/>
+            <w:permEnd w:id="1891260257"/>
             <w:r>
               <w:rPr>
                 <w:lang w:val="nl-NL"/>
@@ -238,8 +238,8 @@
                 <w:lang w:val="nl-NL"/>
               </w:rPr>
             </w:pPr>
-            <w:permStart w:id="1625317491" w:edGrp="everyone" w:colFirst="1" w:colLast="1"/>
-            <w:permStart w:id="665988996" w:edGrp="everyone" w:colFirst="3" w:colLast="3"/>
+            <w:permStart w:id="1725195379" w:edGrp="everyone" w:colFirst="1" w:colLast="1"/>
+            <w:permStart w:id="560934271" w:edGrp="everyone" w:colFirst="3" w:colLast="3"/>
             <w:r>
               <w:rPr>
                 <w:b/>
@@ -337,10 +337,10 @@
                 <w:lang w:val="nl-NL"/>
               </w:rPr>
             </w:pPr>
-            <w:permStart w:id="867110890" w:edGrp="everyone" w:colFirst="1" w:colLast="1"/>
-            <w:permStart w:id="1793356646" w:edGrp="everyone" w:colFirst="3" w:colLast="3"/>
-            <w:permEnd w:id="1625317491"/>
-            <w:permEnd w:id="665988996"/>
+            <w:permStart w:id="1730561998" w:edGrp="everyone" w:colFirst="1" w:colLast="1"/>
+            <w:permStart w:id="1787125051" w:edGrp="everyone" w:colFirst="3" w:colLast="3"/>
+            <w:permEnd w:id="1725195379"/>
+            <w:permEnd w:id="560934271"/>
             <w:r>
               <w:rPr>
                 <w:b/>
@@ -431,10 +431,10 @@
                 <w:lang w:val="nl-NL"/>
               </w:rPr>
             </w:pPr>
-            <w:permStart w:id="1147824109" w:edGrp="everyone" w:colFirst="1" w:colLast="1"/>
-            <w:permStart w:id="930895124" w:edGrp="everyone" w:colFirst="3" w:colLast="3"/>
-            <w:permEnd w:id="867110890"/>
-            <w:permEnd w:id="1793356646"/>
+            <w:permStart w:id="1020481625" w:edGrp="everyone" w:colFirst="1" w:colLast="1"/>
+            <w:permStart w:id="1667246748" w:edGrp="everyone" w:colFirst="3" w:colLast="3"/>
+            <w:permEnd w:id="1730561998"/>
+            <w:permEnd w:id="1787125051"/>
             <w:r>
               <w:rPr>
                 <w:b/>
@@ -524,10 +524,10 @@
                 <w:lang w:val="nl-NL"/>
               </w:rPr>
             </w:pPr>
-            <w:permStart w:id="1505771622" w:edGrp="everyone" w:colFirst="1" w:colLast="1"/>
-            <w:permStart w:id="518743210" w:edGrp="everyone" w:colFirst="3" w:colLast="3"/>
-            <w:permEnd w:id="1147824109"/>
-            <w:permEnd w:id="930895124"/>
+            <w:permStart w:id="45815078" w:edGrp="everyone" w:colFirst="1" w:colLast="1"/>
+            <w:permStart w:id="1687255597" w:edGrp="everyone" w:colFirst="3" w:colLast="3"/>
+            <w:permEnd w:id="1020481625"/>
+            <w:permEnd w:id="1667246748"/>
             <w:r>
               <w:rPr>
                 <w:b/>
@@ -611,9 +611,9 @@
                 <w:lang w:val="nl-NL"/>
               </w:rPr>
             </w:pPr>
-            <w:permStart w:id="151347256" w:edGrp="everyone" w:colFirst="1" w:colLast="1"/>
-            <w:permEnd w:id="1505771622"/>
-            <w:permEnd w:id="518743210"/>
+            <w:permStart w:id="1476683477" w:edGrp="everyone" w:colFirst="1" w:colLast="1"/>
+            <w:permEnd w:id="45815078"/>
+            <w:permEnd w:id="1687255597"/>
             <w:r>
               <w:rPr>
                 <w:b/>
@@ -664,8 +664,8 @@
                 <w:lang w:val="nl-NL"/>
               </w:rPr>
             </w:pPr>
-            <w:permStart w:id="843397568" w:edGrp="everyone" w:colFirst="1" w:colLast="1"/>
-            <w:permEnd w:id="151347256"/>
+            <w:permStart w:id="1941523517" w:edGrp="everyone" w:colFirst="1" w:colLast="1"/>
+            <w:permEnd w:id="1476683477"/>
             <w:r>
               <w:rPr>
                 <w:b/>
@@ -720,8 +720,8 @@
                 <w:lang w:val="nl-NL"/>
               </w:rPr>
             </w:pPr>
-            <w:permStart w:id="245514991" w:edGrp="everyone" w:colFirst="1" w:colLast="1"/>
-            <w:permEnd w:id="843397568"/>
+            <w:permStart w:id="796937248" w:edGrp="everyone" w:colFirst="1" w:colLast="1"/>
+            <w:permEnd w:id="1941523517"/>
             <w:r>
               <w:rPr>
                 <w:b/>
@@ -769,9 +769,9 @@
                 <w:lang w:val="nl-NL"/>
               </w:rPr>
             </w:pPr>
-            <w:permStart w:id="35260602" w:edGrp="everyone" w:colFirst="1" w:colLast="1"/>
-            <w:permStart w:id="1901027150" w:edGrp="everyone" w:colFirst="3" w:colLast="3"/>
-            <w:permEnd w:id="245514991"/>
+            <w:permStart w:id="1234534113" w:edGrp="everyone" w:colFirst="1" w:colLast="1"/>
+            <w:permStart w:id="2030377568" w:edGrp="everyone" w:colFirst="3" w:colLast="3"/>
+            <w:permEnd w:id="796937248"/>
             <w:r>
               <w:rPr>
                 <w:b/>
@@ -864,9 +864,9 @@
                 <w:lang w:val="nl-NL"/>
               </w:rPr>
             </w:pPr>
-            <w:permStart w:id="429470470" w:edGrp="everyone" w:colFirst="1" w:colLast="1"/>
-            <w:permEnd w:id="35260602"/>
-            <w:permEnd w:id="1901027150"/>
+            <w:permStart w:id="1038225403" w:edGrp="everyone" w:colFirst="1" w:colLast="1"/>
+            <w:permEnd w:id="1234534113"/>
+            <w:permEnd w:id="2030377568"/>
             <w:r>
               <w:rPr>
                 <w:b/>
@@ -890,6 +890,12 @@
                 <w:lang w:val="nl-NL"/>
               </w:rPr>
             </w:pPr>
+            <w:r>
+              <w:rPr>
+                <w:lang w:val="nl-NL"/>
+              </w:rPr>
+              <w:t>SJ Huizenga</w:t>
+            </w:r>
           </w:p>
         </w:tc>
       </w:tr>
@@ -908,8 +914,8 @@
                 <w:lang w:val="nl-NL"/>
               </w:rPr>
             </w:pPr>
-            <w:permStart w:id="1115433374" w:edGrp="everyone" w:colFirst="1" w:colLast="1"/>
-            <w:permEnd w:id="429470470"/>
+            <w:permStart w:id="2122926337" w:edGrp="everyone" w:colFirst="1" w:colLast="1"/>
+            <w:permEnd w:id="1038225403"/>
             <w:r>
               <w:rPr>
                 <w:b/>
@@ -997,7 +1003,7 @@
           </w:p>
         </w:tc>
       </w:tr>
-      <w:permEnd w:id="1115433374"/>
+      <w:permEnd w:id="2122926337"/>
       <w:tr>
         <w:tc>
           <w:tcPr>
@@ -1252,9 +1258,9 @@
                 <w:lang w:val="nl-NL"/>
               </w:rPr>
             </w:pPr>
-            <w:permStart w:id="208754600" w:edGrp="everyone" w:colFirst="1" w:colLast="1"/>
-            <w:permStart w:id="1983189005" w:edGrp="everyone" w:colFirst="3" w:colLast="3"/>
-            <w:permStart w:id="122102005" w:edGrp="everyone" w:colFirst="2" w:colLast="2"/>
+            <w:permStart w:id="1889345780" w:edGrp="everyone" w:colFirst="1" w:colLast="1"/>
+            <w:permStart w:id="1903297268" w:edGrp="everyone" w:colFirst="3" w:colLast="3"/>
+            <w:permStart w:id="2031646544" w:edGrp="everyone" w:colFirst="2" w:colLast="2"/>
             <w:r>
               <w:rPr>
                 <w:szCs w:val="20"/>
@@ -1341,12 +1347,12 @@
                 <w:lang w:val="nl-NL"/>
               </w:rPr>
             </w:pPr>
-            <w:permStart w:id="1492015241" w:edGrp="everyone" w:colFirst="1" w:colLast="1"/>
-            <w:permStart w:id="1403544297" w:edGrp="everyone" w:colFirst="3" w:colLast="3"/>
-            <w:permStart w:id="1488065619" w:edGrp="everyone" w:colFirst="2" w:colLast="2"/>
-            <w:permEnd w:id="208754600"/>
-            <w:permEnd w:id="1983189005"/>
-            <w:permEnd w:id="122102005"/>
+            <w:permStart w:id="1044017127" w:edGrp="everyone" w:colFirst="1" w:colLast="1"/>
+            <w:permStart w:id="215154994" w:edGrp="everyone" w:colFirst="3" w:colLast="3"/>
+            <w:permStart w:id="1769813838" w:edGrp="everyone" w:colFirst="2" w:colLast="2"/>
+            <w:permEnd w:id="1889345780"/>
+            <w:permEnd w:id="1903297268"/>
+            <w:permEnd w:id="2031646544"/>
             <w:r>
               <w:rPr>
                 <w:szCs w:val="20"/>
@@ -1430,12 +1436,12 @@
                 <w:lang w:val="nl-NL"/>
               </w:rPr>
             </w:pPr>
-            <w:permStart w:id="2076475346" w:edGrp="everyone" w:colFirst="1" w:colLast="1"/>
-            <w:permStart w:id="26956218" w:edGrp="everyone" w:colFirst="3" w:colLast="3"/>
-            <w:permStart w:id="810439970" w:edGrp="everyone" w:colFirst="2" w:colLast="2"/>
-            <w:permEnd w:id="1492015241"/>
-            <w:permEnd w:id="1403544297"/>
-            <w:permEnd w:id="1488065619"/>
+            <w:permStart w:id="1533355105" w:edGrp="everyone" w:colFirst="1" w:colLast="1"/>
+            <w:permStart w:id="629410406" w:edGrp="everyone" w:colFirst="3" w:colLast="3"/>
+            <w:permStart w:id="498991768" w:edGrp="everyone" w:colFirst="2" w:colLast="2"/>
+            <w:permEnd w:id="1044017127"/>
+            <w:permEnd w:id="215154994"/>
+            <w:permEnd w:id="1769813838"/>
             <w:r>
               <w:rPr>
                 <w:szCs w:val="20"/>
@@ -1526,12 +1532,12 @@
                 <w:lang w:val="nl-NL"/>
               </w:rPr>
             </w:pPr>
-            <w:permStart w:id="1348954200" w:edGrp="everyone" w:colFirst="1" w:colLast="1"/>
-            <w:permStart w:id="45242533" w:edGrp="everyone" w:colFirst="3" w:colLast="3"/>
-            <w:permStart w:id="1066669572" w:edGrp="everyone" w:colFirst="2" w:colLast="2"/>
-            <w:permEnd w:id="2076475346"/>
-            <w:permEnd w:id="26956218"/>
-            <w:permEnd w:id="810439970"/>
+            <w:permStart w:id="782577487" w:edGrp="everyone" w:colFirst="1" w:colLast="1"/>
+            <w:permStart w:id="1189813771" w:edGrp="everyone" w:colFirst="3" w:colLast="3"/>
+            <w:permStart w:id="1179018948" w:edGrp="everyone" w:colFirst="2" w:colLast="2"/>
+            <w:permEnd w:id="1533355105"/>
+            <w:permEnd w:id="629410406"/>
+            <w:permEnd w:id="498991768"/>
             <w:r>
               <w:rPr>
                 <w:szCs w:val="20"/>
@@ -1615,12 +1621,12 @@
                 <w:lang w:val="nl-NL"/>
               </w:rPr>
             </w:pPr>
-            <w:permStart w:id="1833847198" w:edGrp="everyone" w:colFirst="1" w:colLast="1"/>
-            <w:permStart w:id="1346643218" w:edGrp="everyone" w:colFirst="3" w:colLast="3"/>
-            <w:permStart w:id="851607464" w:edGrp="everyone" w:colFirst="2" w:colLast="2"/>
-            <w:permEnd w:id="1348954200"/>
-            <w:permEnd w:id="45242533"/>
-            <w:permEnd w:id="1066669572"/>
+            <w:permStart w:id="109060461" w:edGrp="everyone" w:colFirst="1" w:colLast="1"/>
+            <w:permStart w:id="509939139" w:edGrp="everyone" w:colFirst="3" w:colLast="3"/>
+            <w:permStart w:id="730085747" w:edGrp="everyone" w:colFirst="2" w:colLast="2"/>
+            <w:permEnd w:id="782577487"/>
+            <w:permEnd w:id="1189813771"/>
+            <w:permEnd w:id="1179018948"/>
             <w:r>
               <w:rPr>
                 <w:szCs w:val="20"/>
@@ -1712,12 +1718,12 @@
                 <w:lang w:val="nl-NL"/>
               </w:rPr>
             </w:pPr>
-            <w:permStart w:id="366021849" w:edGrp="everyone" w:colFirst="1" w:colLast="1"/>
-            <w:permStart w:id="1500065526" w:edGrp="everyone" w:colFirst="3" w:colLast="3"/>
-            <w:permStart w:id="780624102" w:edGrp="everyone" w:colFirst="2" w:colLast="2"/>
-            <w:permEnd w:id="1833847198"/>
-            <w:permEnd w:id="1346643218"/>
-            <w:permEnd w:id="851607464"/>
+            <w:permStart w:id="1855730960" w:edGrp="everyone" w:colFirst="1" w:colLast="1"/>
+            <w:permStart w:id="1657415187" w:edGrp="everyone" w:colFirst="3" w:colLast="3"/>
+            <w:permStart w:id="533802517" w:edGrp="everyone" w:colFirst="2" w:colLast="2"/>
+            <w:permEnd w:id="109060461"/>
+            <w:permEnd w:id="509939139"/>
+            <w:permEnd w:id="730085747"/>
             <w:r>
               <w:rPr>
                 <w:szCs w:val="20"/>
@@ -1801,9 +1807,9 @@
           </w:p>
         </w:tc>
       </w:tr>
-      <w:permEnd w:id="366021849"/>
-      <w:permEnd w:id="1500065526"/>
-      <w:permEnd w:id="780624102"/>
+      <w:permEnd w:id="1855730960"/>
+      <w:permEnd w:id="1657415187"/>
+      <w:permEnd w:id="533802517"/>
       <w:tr>
         <w:tc>
           <w:tcPr>
@@ -1918,7 +1924,7 @@
                 <w:lang w:val="nl-NL"/>
               </w:rPr>
             </w:pPr>
-            <w:permStart w:id="1921130684" w:edGrp="everyone" w:colFirst="1" w:colLast="1"/>
+            <w:permStart w:id="255151559" w:edGrp="everyone" w:colFirst="1" w:colLast="1"/>
             <w:r>
               <w:rPr>
                 <w:b/>
@@ -1968,7 +1974,7 @@
           </w:p>
         </w:tc>
       </w:tr>
-      <w:permEnd w:id="1921130684"/>
+      <w:permEnd w:id="255151559"/>
     </w:tbl>
     <w:p>
       <w:pPr>
@@ -2165,6 +2171,24 @@
         </w:rPr>
         <w:t>Postbus 5375</w:t>
       </w:r>
+      <w:r>
+        <w:rPr>
+          <w:lang w:val="nl-NL"/>
+        </w:rPr>
+        <w:t xml:space="preserve">      </w:t>
+      </w:r>
+      <w:r>
+        <w:rPr>
+          <w:lang w:val="nl-NL"/>
+        </w:rPr>
+        <w:t xml:space="preserve">6802 EJ  </w:t>
+      </w:r>
+      <w:r>
+        <w:rPr>
+          <w:lang w:val="nl-NL"/>
+        </w:rPr>
+        <w:t>ARNHEM</w:t>
+      </w:r>
     </w:p>
     <w:p>
       <w:pPr>
@@ -2174,18 +2198,6 @@
           <w:lang w:val="nl-NL"/>
         </w:rPr>
       </w:pPr>
-      <w:r>
-        <w:rPr>
-          <w:lang w:val="nl-NL"/>
-        </w:rPr>
-        <w:t xml:space="preserve">6802 EJ  </w:t>
-      </w:r>
-      <w:r>
-        <w:rPr>
-          <w:lang w:val="nl-NL"/>
-        </w:rPr>
-        <w:t>ARNHEM</w:t>
-      </w:r>
     </w:p>
     <w:tbl>
       <w:tblPr>
@@ -2211,17 +2223,6 @@
               <w:pStyle w:val="Geenafstand"/>
               <w:rPr>
                 <w:b/>
-                <w:sz w:val="16"/>
-                <w:szCs w:val="16"/>
-                <w:lang w:val="nl-NL"/>
-              </w:rPr>
-            </w:pPr>
-          </w:p>
-          <w:p>
-            <w:pPr>
-              <w:pStyle w:val="Geenafstand"/>
-              <w:rPr>
-                <w:b/>
                 <w:lang w:val="nl-NL"/>
               </w:rPr>
             </w:pPr>
@@ -2237,34 +2238,77 @@
             <w:pPr>
               <w:pStyle w:val="Geenafstand"/>
               <w:rPr>
-                <w:lang w:val="nl-NL"/>
-              </w:rPr>
-            </w:pPr>
-          </w:p>
-          <w:p>
-            <w:pPr>
-              <w:pStyle w:val="Geenafstand"/>
-              <w:rPr>
-                <w:lang w:val="nl-NL"/>
-              </w:rPr>
-            </w:pPr>
-          </w:p>
-          <w:p>
-            <w:pPr>
-              <w:pStyle w:val="Geenafstand"/>
-              <w:rPr>
-                <w:b/>
-                <w:lang w:val="nl-NL"/>
-              </w:rPr>
-            </w:pPr>
-          </w:p>
-          <w:p>
-            <w:pPr>
-              <w:pStyle w:val="Geenafstand"/>
-              <w:rPr>
-                <w:lang w:val="nl-NL"/>
-              </w:rPr>
-            </w:pPr>
+                <w:b/>
+                <w:lang w:val="nl-NL"/>
+              </w:rPr>
+            </w:pPr>
+            <w:bookmarkStart w:id="0" w:name="_GoBack"/>
+            <w:bookmarkEnd w:id="0"/>
+          </w:p>
+          <w:p>
+            <w:pPr>
+              <w:pStyle w:val="Geenafstand"/>
+              <w:rPr>
+                <w:lang w:val="nl-NL"/>
+              </w:rPr>
+            </w:pPr>
+            <w:r>
+              <w:rPr>
+                <w:noProof/>
+                <w:lang w:val="nl-NL" w:eastAsia="nl-NL"/>
+              </w:rPr>
+              <w:drawing>
+                <wp:inline distT="0" distB="0" distL="0" distR="0">
+                  <wp:extent cx="1389888" cy="789226"/>
+                  <wp:effectExtent l="0" t="0" r="0" b="0"/>
+                  <wp:docPr id="1" name="Afbeelding 1" descr="C:\Users\Sijmen\AppData\Local\Microsoft\Windows\INetCache\Content.Word\Handtekening.png"/>
+                  <wp:cNvGraphicFramePr>
+                    <a:graphicFrameLocks xmlns:a="http://schemas.openxmlformats.org/drawingml/2006/main" noChangeAspect="1"/>
+                  </wp:cNvGraphicFramePr>
+                  <a:graphic xmlns:a="http://schemas.openxmlformats.org/drawingml/2006/main">
+                    <a:graphicData uri="http://schemas.openxmlformats.org/drawingml/2006/picture">
+                      <pic:pic xmlns:pic="http://schemas.openxmlformats.org/drawingml/2006/picture">
+                        <pic:nvPicPr>
+                          <pic:cNvPr id="0" name="Picture 10" descr="C:\Users\Sijmen\AppData\Local\Microsoft\Windows\INetCache\Content.Word\Handtekening.png"/>
+                          <pic:cNvPicPr>
+                            <a:picLocks noChangeAspect="1" noChangeArrowheads="1"/>
+                          </pic:cNvPicPr>
+                        </pic:nvPicPr>
+                        <pic:blipFill rotWithShape="1">
+                          <a:blip r:embed="rId8">
+                            <a:extLst>
+                              <a:ext uri="{28A0092B-C50C-407E-A947-70E740481C1C}">
+                                <a14:useLocalDpi xmlns:a14="http://schemas.microsoft.com/office/drawing/2010/main" val="0"/>
+                              </a:ext>
+                            </a:extLst>
+                          </a:blip>
+                          <a:srcRect l="8448" t="15784" r="47602" b="34202"/>
+                          <a:stretch/>
+                        </pic:blipFill>
+                        <pic:spPr bwMode="auto">
+                          <a:xfrm>
+                            <a:off x="0" y="0"/>
+                            <a:ext cx="1400894" cy="795475"/>
+                          </a:xfrm>
+                          <a:prstGeom prst="rect">
+                            <a:avLst/>
+                          </a:prstGeom>
+                          <a:noFill/>
+                          <a:ln>
+                            <a:noFill/>
+                          </a:ln>
+                          <a:extLst>
+                            <a:ext uri="{53640926-AAD7-44D8-BBD7-CCE9431645EC}">
+                              <a14:shadowObscured xmlns:a14="http://schemas.microsoft.com/office/drawing/2010/main"/>
+                            </a:ext>
+                          </a:extLst>
+                        </pic:spPr>
+                      </pic:pic>
+                    </a:graphicData>
+                  </a:graphic>
+                </wp:inline>
+              </w:drawing>
+            </w:r>
           </w:p>
         </w:tc>
         <w:tc>
@@ -2449,12 +2493,10 @@
           <w:lang w:val="nl-NL"/>
         </w:rPr>
       </w:pPr>
-      <w:bookmarkStart w:id="0" w:name="_GoBack"/>
-      <w:bookmarkEnd w:id="0"/>
     </w:p>
     <w:sectPr>
-      <w:headerReference w:type="default" r:id="rId8"/>
-      <w:footerReference w:type="default" r:id="rId9"/>
+      <w:headerReference w:type="default" r:id="rId9"/>
+      <w:footerReference w:type="default" r:id="rId10"/>
       <w:pgSz w:w="11906" w:h="16838"/>
       <w:pgMar w:top="993" w:right="1418" w:bottom="1134" w:left="1418" w:header="227" w:footer="0" w:gutter="0"/>
       <w:cols w:space="708"/>
@@ -2655,7 +2697,7 @@
         <v:shape id="_x0000_i1025" type="#_x0000_t75" style="width:88.7pt;height:29.95pt" o:ole="">
           <v:imagedata r:id="rId1" o:title=""/>
         </v:shape>
-        <o:OLEObject Type="Embed" ProgID="MSPhotoEd.3" ShapeID="_x0000_i1025" DrawAspect="Content" ObjectID="_1574488141" r:id="rId2"/>
+        <o:OLEObject Type="Embed" ProgID="MSPhotoEd.3" ShapeID="_x0000_i1025" DrawAspect="Content" ObjectID="_1574488473" r:id="rId2"/>
       </w:object>
     </w:r>
     <w:r>
@@ -2663,7 +2705,7 @@
         <v:shape id="_x0000_i1026" type="#_x0000_t75" style="width:148.05pt;height:29.95pt" o:ole="">
           <v:imagedata r:id="rId3" o:title=""/>
         </v:shape>
-        <o:OLEObject Type="Embed" ProgID="MSPhotoEd.3" ShapeID="_x0000_i1026" DrawAspect="Content" ObjectID="_1574488142" r:id="rId4"/>
+        <o:OLEObject Type="Embed" ProgID="MSPhotoEd.3" ShapeID="_x0000_i1026" DrawAspect="Content" ObjectID="_1574488474" r:id="rId4"/>
       </w:object>
     </w:r>
   </w:p>
@@ -3605,7 +3647,7 @@
 </file>
 
 <file path=customXml/itemProps1.xml><?xml version="1.0" encoding="utf-8"?>
-<ds:datastoreItem xmlns:ds="http://schemas.openxmlformats.org/officeDocument/2006/customXml" ds:itemID="{547B880B-D8CC-442F-B7A5-DC1CD01D85D8}">
+<ds:datastoreItem xmlns:ds="http://schemas.openxmlformats.org/officeDocument/2006/customXml" ds:itemID="{C19A88A9-01F1-451A-A4C5-BABC357CC097}">
   <ds:schemaRefs>
     <ds:schemaRef ds:uri="http://schemas.openxmlformats.org/officeDocument/2006/bibliography"/>
   </ds:schemaRefs>

</xml_diff>

<commit_message>
Meer uitleg bij opdracht
ja, achteraf gezien had ik hier een pull-request voor moeten maken.
</commit_message>
<xml_diff>
--- a/groepsprocess/facturen/Declaratieformulier.docx
+++ b/groepsprocess/facturen/Declaratieformulier.docx
@@ -86,7 +86,7 @@
                 <w:lang w:val="nl-NL"/>
               </w:rPr>
             </w:pPr>
-            <w:permStart w:id="1649704807" w:edGrp="everyone"/>
+            <w:permStart w:id="514460649" w:edGrp="everyone"/>
             <w:r>
               <w:rPr>
                 <w:lang w:val="nl-NL"/>
@@ -99,7 +99,7 @@
               </w:rPr>
               <w:t xml:space="preserve"> </w:t>
             </w:r>
-            <w:permEnd w:id="1649704807"/>
+            <w:permEnd w:id="514460649"/>
           </w:p>
           <w:p>
             <w:pPr>
@@ -143,7 +143,7 @@
                 <w:lang w:val="nl-NL"/>
               </w:rPr>
             </w:pPr>
-            <w:permStart w:id="1949632941" w:edGrp="everyone"/>
+            <w:permStart w:id="2140734590" w:edGrp="everyone"/>
             <w:r>
               <w:rPr>
                 <w:lang w:val="nl-NL"/>
@@ -156,7 +156,7 @@
               </w:rPr>
               <w:t xml:space="preserve"> </w:t>
             </w:r>
-            <w:permEnd w:id="1949632941"/>
+            <w:permEnd w:id="2140734590"/>
           </w:p>
           <w:p>
             <w:pPr>
@@ -191,14 +191,14 @@
               </w:rPr>
               <w:t xml:space="preserve"> </w:t>
             </w:r>
-            <w:permStart w:id="1891260257" w:edGrp="everyone"/>
+            <w:permStart w:id="2077324965" w:edGrp="everyone"/>
             <w:r>
               <w:rPr>
                 <w:lang w:val="nl-NL"/>
               </w:rPr>
               <w:t xml:space="preserve">  </w:t>
             </w:r>
-            <w:permEnd w:id="1891260257"/>
+            <w:permEnd w:id="2077324965"/>
             <w:r>
               <w:rPr>
                 <w:lang w:val="nl-NL"/>
@@ -238,8 +238,8 @@
                 <w:lang w:val="nl-NL"/>
               </w:rPr>
             </w:pPr>
-            <w:permStart w:id="1725195379" w:edGrp="everyone" w:colFirst="1" w:colLast="1"/>
-            <w:permStart w:id="560934271" w:edGrp="everyone" w:colFirst="3" w:colLast="3"/>
+            <w:permStart w:id="1196840800" w:edGrp="everyone" w:colFirst="1" w:colLast="1"/>
+            <w:permStart w:id="24052832" w:edGrp="everyone" w:colFirst="3" w:colLast="3"/>
             <w:r>
               <w:rPr>
                 <w:b/>
@@ -337,10 +337,10 @@
                 <w:lang w:val="nl-NL"/>
               </w:rPr>
             </w:pPr>
-            <w:permStart w:id="1730561998" w:edGrp="everyone" w:colFirst="1" w:colLast="1"/>
-            <w:permStart w:id="1787125051" w:edGrp="everyone" w:colFirst="3" w:colLast="3"/>
-            <w:permEnd w:id="1725195379"/>
-            <w:permEnd w:id="560934271"/>
+            <w:permStart w:id="1829059430" w:edGrp="everyone" w:colFirst="1" w:colLast="1"/>
+            <w:permStart w:id="816587802" w:edGrp="everyone" w:colFirst="3" w:colLast="3"/>
+            <w:permEnd w:id="1196840800"/>
+            <w:permEnd w:id="24052832"/>
             <w:r>
               <w:rPr>
                 <w:b/>
@@ -431,10 +431,10 @@
                 <w:lang w:val="nl-NL"/>
               </w:rPr>
             </w:pPr>
-            <w:permStart w:id="1020481625" w:edGrp="everyone" w:colFirst="1" w:colLast="1"/>
-            <w:permStart w:id="1667246748" w:edGrp="everyone" w:colFirst="3" w:colLast="3"/>
-            <w:permEnd w:id="1730561998"/>
-            <w:permEnd w:id="1787125051"/>
+            <w:permStart w:id="337997441" w:edGrp="everyone" w:colFirst="1" w:colLast="1"/>
+            <w:permStart w:id="959841394" w:edGrp="everyone" w:colFirst="3" w:colLast="3"/>
+            <w:permEnd w:id="1829059430"/>
+            <w:permEnd w:id="816587802"/>
             <w:r>
               <w:rPr>
                 <w:b/>
@@ -524,10 +524,10 @@
                 <w:lang w:val="nl-NL"/>
               </w:rPr>
             </w:pPr>
-            <w:permStart w:id="45815078" w:edGrp="everyone" w:colFirst="1" w:colLast="1"/>
-            <w:permStart w:id="1687255597" w:edGrp="everyone" w:colFirst="3" w:colLast="3"/>
-            <w:permEnd w:id="1020481625"/>
-            <w:permEnd w:id="1667246748"/>
+            <w:permStart w:id="1953565395" w:edGrp="everyone" w:colFirst="1" w:colLast="1"/>
+            <w:permStart w:id="330389009" w:edGrp="everyone" w:colFirst="3" w:colLast="3"/>
+            <w:permEnd w:id="337997441"/>
+            <w:permEnd w:id="959841394"/>
             <w:r>
               <w:rPr>
                 <w:b/>
@@ -611,9 +611,9 @@
                 <w:lang w:val="nl-NL"/>
               </w:rPr>
             </w:pPr>
-            <w:permStart w:id="1476683477" w:edGrp="everyone" w:colFirst="1" w:colLast="1"/>
-            <w:permEnd w:id="45815078"/>
-            <w:permEnd w:id="1687255597"/>
+            <w:permStart w:id="592458522" w:edGrp="everyone" w:colFirst="1" w:colLast="1"/>
+            <w:permEnd w:id="1953565395"/>
+            <w:permEnd w:id="330389009"/>
             <w:r>
               <w:rPr>
                 <w:b/>
@@ -664,8 +664,8 @@
                 <w:lang w:val="nl-NL"/>
               </w:rPr>
             </w:pPr>
-            <w:permStart w:id="1941523517" w:edGrp="everyone" w:colFirst="1" w:colLast="1"/>
-            <w:permEnd w:id="1476683477"/>
+            <w:permStart w:id="25976864" w:edGrp="everyone" w:colFirst="1" w:colLast="1"/>
+            <w:permEnd w:id="592458522"/>
             <w:r>
               <w:rPr>
                 <w:b/>
@@ -720,8 +720,8 @@
                 <w:lang w:val="nl-NL"/>
               </w:rPr>
             </w:pPr>
-            <w:permStart w:id="796937248" w:edGrp="everyone" w:colFirst="1" w:colLast="1"/>
-            <w:permEnd w:id="1941523517"/>
+            <w:permStart w:id="264044920" w:edGrp="everyone" w:colFirst="1" w:colLast="1"/>
+            <w:permEnd w:id="25976864"/>
             <w:r>
               <w:rPr>
                 <w:b/>
@@ -769,9 +769,9 @@
                 <w:lang w:val="nl-NL"/>
               </w:rPr>
             </w:pPr>
-            <w:permStart w:id="1234534113" w:edGrp="everyone" w:colFirst="1" w:colLast="1"/>
-            <w:permStart w:id="2030377568" w:edGrp="everyone" w:colFirst="3" w:colLast="3"/>
-            <w:permEnd w:id="796937248"/>
+            <w:permStart w:id="1361015183" w:edGrp="everyone" w:colFirst="1" w:colLast="1"/>
+            <w:permStart w:id="137849349" w:edGrp="everyone" w:colFirst="3" w:colLast="3"/>
+            <w:permEnd w:id="264044920"/>
             <w:r>
               <w:rPr>
                 <w:b/>
@@ -864,9 +864,9 @@
                 <w:lang w:val="nl-NL"/>
               </w:rPr>
             </w:pPr>
-            <w:permStart w:id="1038225403" w:edGrp="everyone" w:colFirst="1" w:colLast="1"/>
-            <w:permEnd w:id="1234534113"/>
-            <w:permEnd w:id="2030377568"/>
+            <w:permStart w:id="817320712" w:edGrp="everyone" w:colFirst="1" w:colLast="1"/>
+            <w:permEnd w:id="1361015183"/>
+            <w:permEnd w:id="137849349"/>
             <w:r>
               <w:rPr>
                 <w:b/>
@@ -914,8 +914,8 @@
                 <w:lang w:val="nl-NL"/>
               </w:rPr>
             </w:pPr>
-            <w:permStart w:id="2122926337" w:edGrp="everyone" w:colFirst="1" w:colLast="1"/>
-            <w:permEnd w:id="1038225403"/>
+            <w:permStart w:id="578426304" w:edGrp="everyone" w:colFirst="1" w:colLast="1"/>
+            <w:permEnd w:id="817320712"/>
             <w:r>
               <w:rPr>
                 <w:b/>
@@ -1003,7 +1003,7 @@
           </w:p>
         </w:tc>
       </w:tr>
-      <w:permEnd w:id="2122926337"/>
+      <w:permEnd w:id="578426304"/>
       <w:tr>
         <w:tc>
           <w:tcPr>
@@ -1094,16 +1094,48 @@
           <w:p>
             <w:pPr>
               <w:pStyle w:val="Geenafstand"/>
-              <w:spacing w:line="360" w:lineRule="auto"/>
+              <w:rPr>
+                <w:lang w:val="nl-NL"/>
+              </w:rPr>
+            </w:pPr>
+            <w:r>
+              <w:t>Minor</w:t>
+            </w:r>
+            <w:r>
               <w:rPr>
                 <w:lang w:val="en-GB"/>
               </w:rPr>
-            </w:pPr>
+              <w:t xml:space="preserve"> IoT-DwA multidiciplinair project</w:t>
+            </w:r>
             <w:r>
               <w:rPr>
                 <w:lang w:val="en-GB"/>
               </w:rPr>
-              <w:t>Minor IoT-DwA multidiciplinair project</w:t>
+              <w:t xml:space="preserve">. </w:t>
+            </w:r>
+            <w:r>
+              <w:rPr>
+                <w:lang w:val="nl-NL"/>
+              </w:rPr>
+              <w:t xml:space="preserve">Spullen besteld voor </w:t>
+            </w:r>
+            <w:r>
+              <w:rPr>
+                <w:lang w:val="nl-NL"/>
+              </w:rPr>
+              <w:t xml:space="preserve">het bouwen van de poot voor </w:t>
+            </w:r>
+            <w:r>
+              <w:rPr>
+                <w:lang w:val="nl-NL"/>
+              </w:rPr>
+              <w:t>groep 1&amp;2 van het Burgers</w:t>
+            </w:r>
+            <w:r>
+              <w:rPr>
+                <w:lang w:val="nl-NL"/>
+              </w:rPr>
+              <w:t xml:space="preserve"> Zoo project.</w:t>
             </w:r>
           </w:p>
         </w:tc>
@@ -1115,7 +1147,7 @@
           <w:b/>
           <w:bCs/>
           <w:sz w:val="24"/>
-          <w:lang w:val="en-GB"/>
+          <w:lang w:val="nl-NL"/>
         </w:rPr>
       </w:pPr>
     </w:p>
@@ -1150,7 +1182,7 @@
               <w:pStyle w:val="Geenafstand"/>
               <w:rPr>
                 <w:szCs w:val="20"/>
-                <w:lang w:val="en-GB"/>
+                <w:lang w:val="nl-NL"/>
               </w:rPr>
             </w:pPr>
           </w:p>
@@ -1258,9 +1290,9 @@
                 <w:lang w:val="nl-NL"/>
               </w:rPr>
             </w:pPr>
-            <w:permStart w:id="1889345780" w:edGrp="everyone" w:colFirst="1" w:colLast="1"/>
-            <w:permStart w:id="1903297268" w:edGrp="everyone" w:colFirst="3" w:colLast="3"/>
-            <w:permStart w:id="2031646544" w:edGrp="everyone" w:colFirst="2" w:colLast="2"/>
+            <w:permStart w:id="2103270836" w:edGrp="everyone" w:colFirst="1" w:colLast="1"/>
+            <w:permStart w:id="79641423" w:edGrp="everyone" w:colFirst="3" w:colLast="3"/>
+            <w:permStart w:id="1671648040" w:edGrp="everyone" w:colFirst="2" w:colLast="2"/>
             <w:r>
               <w:rPr>
                 <w:szCs w:val="20"/>
@@ -1347,12 +1379,12 @@
                 <w:lang w:val="nl-NL"/>
               </w:rPr>
             </w:pPr>
-            <w:permStart w:id="1044017127" w:edGrp="everyone" w:colFirst="1" w:colLast="1"/>
-            <w:permStart w:id="215154994" w:edGrp="everyone" w:colFirst="3" w:colLast="3"/>
-            <w:permStart w:id="1769813838" w:edGrp="everyone" w:colFirst="2" w:colLast="2"/>
-            <w:permEnd w:id="1889345780"/>
-            <w:permEnd w:id="1903297268"/>
-            <w:permEnd w:id="2031646544"/>
+            <w:permStart w:id="1715155279" w:edGrp="everyone" w:colFirst="1" w:colLast="1"/>
+            <w:permStart w:id="1214003575" w:edGrp="everyone" w:colFirst="3" w:colLast="3"/>
+            <w:permStart w:id="1005401436" w:edGrp="everyone" w:colFirst="2" w:colLast="2"/>
+            <w:permEnd w:id="2103270836"/>
+            <w:permEnd w:id="79641423"/>
+            <w:permEnd w:id="1671648040"/>
             <w:r>
               <w:rPr>
                 <w:szCs w:val="20"/>
@@ -1436,12 +1468,12 @@
                 <w:lang w:val="nl-NL"/>
               </w:rPr>
             </w:pPr>
-            <w:permStart w:id="1533355105" w:edGrp="everyone" w:colFirst="1" w:colLast="1"/>
-            <w:permStart w:id="629410406" w:edGrp="everyone" w:colFirst="3" w:colLast="3"/>
-            <w:permStart w:id="498991768" w:edGrp="everyone" w:colFirst="2" w:colLast="2"/>
-            <w:permEnd w:id="1044017127"/>
-            <w:permEnd w:id="215154994"/>
-            <w:permEnd w:id="1769813838"/>
+            <w:permStart w:id="716120253" w:edGrp="everyone" w:colFirst="1" w:colLast="1"/>
+            <w:permStart w:id="1223571971" w:edGrp="everyone" w:colFirst="3" w:colLast="3"/>
+            <w:permStart w:id="1312235960" w:edGrp="everyone" w:colFirst="2" w:colLast="2"/>
+            <w:permEnd w:id="1715155279"/>
+            <w:permEnd w:id="1214003575"/>
+            <w:permEnd w:id="1005401436"/>
             <w:r>
               <w:rPr>
                 <w:szCs w:val="20"/>
@@ -1532,12 +1564,12 @@
                 <w:lang w:val="nl-NL"/>
               </w:rPr>
             </w:pPr>
-            <w:permStart w:id="782577487" w:edGrp="everyone" w:colFirst="1" w:colLast="1"/>
-            <w:permStart w:id="1189813771" w:edGrp="everyone" w:colFirst="3" w:colLast="3"/>
-            <w:permStart w:id="1179018948" w:edGrp="everyone" w:colFirst="2" w:colLast="2"/>
-            <w:permEnd w:id="1533355105"/>
-            <w:permEnd w:id="629410406"/>
-            <w:permEnd w:id="498991768"/>
+            <w:permStart w:id="662789600" w:edGrp="everyone" w:colFirst="1" w:colLast="1"/>
+            <w:permStart w:id="1237009680" w:edGrp="everyone" w:colFirst="3" w:colLast="3"/>
+            <w:permStart w:id="2055820633" w:edGrp="everyone" w:colFirst="2" w:colLast="2"/>
+            <w:permEnd w:id="716120253"/>
+            <w:permEnd w:id="1223571971"/>
+            <w:permEnd w:id="1312235960"/>
             <w:r>
               <w:rPr>
                 <w:szCs w:val="20"/>
@@ -1621,12 +1653,12 @@
                 <w:lang w:val="nl-NL"/>
               </w:rPr>
             </w:pPr>
-            <w:permStart w:id="109060461" w:edGrp="everyone" w:colFirst="1" w:colLast="1"/>
-            <w:permStart w:id="509939139" w:edGrp="everyone" w:colFirst="3" w:colLast="3"/>
-            <w:permStart w:id="730085747" w:edGrp="everyone" w:colFirst="2" w:colLast="2"/>
-            <w:permEnd w:id="782577487"/>
-            <w:permEnd w:id="1189813771"/>
-            <w:permEnd w:id="1179018948"/>
+            <w:permStart w:id="326446566" w:edGrp="everyone" w:colFirst="1" w:colLast="1"/>
+            <w:permStart w:id="1928603002" w:edGrp="everyone" w:colFirst="3" w:colLast="3"/>
+            <w:permStart w:id="85084067" w:edGrp="everyone" w:colFirst="2" w:colLast="2"/>
+            <w:permEnd w:id="662789600"/>
+            <w:permEnd w:id="1237009680"/>
+            <w:permEnd w:id="2055820633"/>
             <w:r>
               <w:rPr>
                 <w:szCs w:val="20"/>
@@ -1718,12 +1750,12 @@
                 <w:lang w:val="nl-NL"/>
               </w:rPr>
             </w:pPr>
-            <w:permStart w:id="1855730960" w:edGrp="everyone" w:colFirst="1" w:colLast="1"/>
-            <w:permStart w:id="1657415187" w:edGrp="everyone" w:colFirst="3" w:colLast="3"/>
-            <w:permStart w:id="533802517" w:edGrp="everyone" w:colFirst="2" w:colLast="2"/>
-            <w:permEnd w:id="109060461"/>
-            <w:permEnd w:id="509939139"/>
-            <w:permEnd w:id="730085747"/>
+            <w:permStart w:id="1280648486" w:edGrp="everyone" w:colFirst="1" w:colLast="1"/>
+            <w:permStart w:id="842145708" w:edGrp="everyone" w:colFirst="3" w:colLast="3"/>
+            <w:permStart w:id="1052602466" w:edGrp="everyone" w:colFirst="2" w:colLast="2"/>
+            <w:permEnd w:id="326446566"/>
+            <w:permEnd w:id="1928603002"/>
+            <w:permEnd w:id="85084067"/>
             <w:r>
               <w:rPr>
                 <w:szCs w:val="20"/>
@@ -1807,9 +1839,9 @@
           </w:p>
         </w:tc>
       </w:tr>
-      <w:permEnd w:id="1855730960"/>
-      <w:permEnd w:id="1657415187"/>
-      <w:permEnd w:id="533802517"/>
+      <w:permEnd w:id="1280648486"/>
+      <w:permEnd w:id="842145708"/>
+      <w:permEnd w:id="1052602466"/>
       <w:tr>
         <w:tc>
           <w:tcPr>
@@ -1924,7 +1956,7 @@
                 <w:lang w:val="nl-NL"/>
               </w:rPr>
             </w:pPr>
-            <w:permStart w:id="255151559" w:edGrp="everyone" w:colFirst="1" w:colLast="1"/>
+            <w:permStart w:id="1624770185" w:edGrp="everyone" w:colFirst="1" w:colLast="1"/>
             <w:r>
               <w:rPr>
                 <w:b/>
@@ -1974,7 +2006,7 @@
           </w:p>
         </w:tc>
       </w:tr>
-      <w:permEnd w:id="255151559"/>
+      <w:permEnd w:id="1624770185"/>
     </w:tbl>
     <w:p>
       <w:pPr>
@@ -2014,7 +2046,15 @@
         <w:rPr>
           <w:lang w:val="nl-NL"/>
         </w:rPr>
-        <w:t>als volgt op:</w:t>
+        <w:t>als vol</w:t>
+      </w:r>
+      <w:bookmarkStart w:id="0" w:name="_GoBack"/>
+      <w:bookmarkEnd w:id="0"/>
+      <w:r>
+        <w:rPr>
+          <w:lang w:val="nl-NL"/>
+        </w:rPr>
+        <w:t>gt op:</w:t>
       </w:r>
     </w:p>
     <w:p>
@@ -2242,8 +2282,6 @@
                 <w:lang w:val="nl-NL"/>
               </w:rPr>
             </w:pPr>
-            <w:bookmarkStart w:id="0" w:name="_GoBack"/>
-            <w:bookmarkEnd w:id="0"/>
           </w:p>
           <w:p>
             <w:pPr>
@@ -2697,7 +2735,7 @@
         <v:shape id="_x0000_i1025" type="#_x0000_t75" style="width:88.7pt;height:29.95pt" o:ole="">
           <v:imagedata r:id="rId1" o:title=""/>
         </v:shape>
-        <o:OLEObject Type="Embed" ProgID="MSPhotoEd.3" ShapeID="_x0000_i1025" DrawAspect="Content" ObjectID="_1574488473" r:id="rId2"/>
+        <o:OLEObject Type="Embed" ProgID="MSPhotoEd.3" ShapeID="_x0000_i1025" DrawAspect="Content" ObjectID="_1574488796" r:id="rId2"/>
       </w:object>
     </w:r>
     <w:r>
@@ -2705,7 +2743,7 @@
         <v:shape id="_x0000_i1026" type="#_x0000_t75" style="width:148.05pt;height:29.95pt" o:ole="">
           <v:imagedata r:id="rId3" o:title=""/>
         </v:shape>
-        <o:OLEObject Type="Embed" ProgID="MSPhotoEd.3" ShapeID="_x0000_i1026" DrawAspect="Content" ObjectID="_1574488474" r:id="rId4"/>
+        <o:OLEObject Type="Embed" ProgID="MSPhotoEd.3" ShapeID="_x0000_i1026" DrawAspect="Content" ObjectID="_1574488797" r:id="rId4"/>
       </w:object>
     </w:r>
   </w:p>
@@ -3647,7 +3685,7 @@
 </file>
 
 <file path=customXml/itemProps1.xml><?xml version="1.0" encoding="utf-8"?>
-<ds:datastoreItem xmlns:ds="http://schemas.openxmlformats.org/officeDocument/2006/customXml" ds:itemID="{C19A88A9-01F1-451A-A4C5-BABC357CC097}">
+<ds:datastoreItem xmlns:ds="http://schemas.openxmlformats.org/officeDocument/2006/customXml" ds:itemID="{3B50EAE4-FD76-4E40-A17F-A9B8A1FC70BA}">
   <ds:schemaRefs>
     <ds:schemaRef ds:uri="http://schemas.openxmlformats.org/officeDocument/2006/bibliography"/>
   </ds:schemaRefs>

</xml_diff>